<commit_message>
Mise en https de l'étape 2
</commit_message>
<xml_diff>
--- a/documentation/Livrables/Spécification Fonctionnelle.docx
+++ b/documentation/Livrables/Spécification Fonctionnelle.docx
@@ -915,14 +915,8 @@
     <w:p>
       <w:pPr>
         <w:pStyle w:val="Titre1"/>
-        <w:rPr>
-          <w:color w:val="9D3511" w:themeColor="accent1" w:themeShade="BF"/>
-        </w:rPr>
-      </w:pPr>
-      <w:r>
-        <w:rPr>
-          <w:color w:val="9D3511" w:themeColor="accent1" w:themeShade="BF"/>
-        </w:rPr>
+      </w:pPr>
+      <w:r>
         <w:t>Introduction</w:t>
       </w:r>
     </w:p>
@@ -937,14 +931,8 @@
     <w:p>
       <w:pPr>
         <w:pStyle w:val="Titre1"/>
-        <w:rPr>
-          <w:color w:val="9D3511" w:themeColor="accent1" w:themeShade="BF"/>
-        </w:rPr>
-      </w:pPr>
-      <w:r>
-        <w:rPr>
-          <w:color w:val="9D3511" w:themeColor="accent1" w:themeShade="BF"/>
-        </w:rPr>
+      </w:pPr>
+      <w:r>
         <w:t>Références</w:t>
       </w:r>
     </w:p>
@@ -966,14 +954,8 @@
     <w:p>
       <w:pPr>
         <w:pStyle w:val="Titre1"/>
-        <w:rPr>
-          <w:color w:val="9D3511" w:themeColor="accent1" w:themeShade="BF"/>
-        </w:rPr>
-      </w:pPr>
-      <w:r>
-        <w:rPr>
-          <w:color w:val="9D3511" w:themeColor="accent1" w:themeShade="BF"/>
-        </w:rPr>
+      </w:pPr>
+      <w:r>
         <w:t>Fonctions d’usage du site</w:t>
       </w:r>
     </w:p>
@@ -1032,14 +1014,8 @@
     <w:p>
       <w:pPr>
         <w:pStyle w:val="Titre2"/>
-        <w:rPr>
-          <w:color w:val="9D3511" w:themeColor="accent1" w:themeShade="BF"/>
-        </w:rPr>
-      </w:pPr>
-      <w:r>
-        <w:rPr>
-          <w:color w:val="9D3511" w:themeColor="accent1" w:themeShade="BF"/>
-        </w:rPr>
+      </w:pPr>
+      <w:r>
         <w:t>E1 : Choix tarifs</w:t>
       </w:r>
     </w:p>
@@ -1134,7 +1110,15 @@
         </w:numPr>
       </w:pPr>
       <w:r>
-        <w:t>Le nombre de billet d’entrée vendus pour ce tarifs,</w:t>
+        <w:t xml:space="preserve">Le nombre de billet d’entrée vendus pour </w:t>
+      </w:r>
+      <w:proofErr w:type="gramStart"/>
+      <w:r>
+        <w:t>ce tarifs</w:t>
+      </w:r>
+      <w:proofErr w:type="gramEnd"/>
+      <w:r>
+        <w:t>,</w:t>
       </w:r>
     </w:p>
     <w:p>
@@ -1331,37 +1315,30 @@
         <w:t>Le jour de cette initialisation de commande</w:t>
       </w:r>
     </w:p>
+    <w:p>
+      <w:r>
+        <w:t>Dans le cas où le visiteur s’est déjà connecté au site et qu’une commande n’est toujours pas payée, les données persistées seront reprises dans ce formulaire.</w:t>
+      </w:r>
+    </w:p>
+    <w:p>
+      <w:r>
+        <w:t>L’Id de Session sera utilisé afin de récupérer les données de la commande.</w:t>
+      </w:r>
+    </w:p>
+    <w:p>
+      <w:pPr>
+        <w:spacing w:after="200"/>
+      </w:pPr>
+      <w:r>
+        <w:br w:type="page"/>
+      </w:r>
+    </w:p>
     <w:p/>
     <w:p>
-      <w:r>
-        <w:t>Dans le cas où le visiteur s’est déjà connecté au site et qu’une commande n’est toujours pas payée, les données persistées seront reprises dans ce formulaire.</w:t>
-      </w:r>
-    </w:p>
-    <w:p>
-      <w:r>
-        <w:t>L’Id de Session sera utilisé afin de récupérer les données de la commande.</w:t>
-      </w:r>
-    </w:p>
-    <w:p>
-      <w:pPr>
-        <w:spacing w:after="200"/>
-      </w:pPr>
-      <w:r>
-        <w:br w:type="page"/>
-      </w:r>
-    </w:p>
-    <w:p/>
-    <w:p>
       <w:pPr>
         <w:pStyle w:val="Titre2"/>
-        <w:rPr>
-          <w:color w:val="9D3511" w:themeColor="accent1" w:themeShade="BF"/>
-        </w:rPr>
-      </w:pPr>
-      <w:r>
-        <w:rPr>
-          <w:color w:val="9D3511" w:themeColor="accent1" w:themeShade="BF"/>
-        </w:rPr>
+      </w:pPr>
+      <w:r>
         <w:t>E2 : Détails de billets</w:t>
       </w:r>
     </w:p>
@@ -1428,7 +1405,15 @@
     </w:p>
     <w:p>
       <w:r>
-        <w:t>Dans ce formulaire, pour chacun des billets demandés, les champs nom et prénom doivent obligatoirement être remplis. (au moins 3 caractères).</w:t>
+        <w:t>Dans ce formulaire, pour chacun des billets demandés, les champs nom et prénom doivent obligatoirement être remplis. (</w:t>
+      </w:r>
+      <w:proofErr w:type="gramStart"/>
+      <w:r>
+        <w:t>au</w:t>
+      </w:r>
+      <w:proofErr w:type="gramEnd"/>
+      <w:r>
+        <w:t xml:space="preserve"> moins 3 caractères).</w:t>
       </w:r>
     </w:p>
     <w:p>
@@ -1520,14 +1505,8 @@
     <w:p>
       <w:pPr>
         <w:pStyle w:val="Titre2"/>
-        <w:rPr>
-          <w:color w:val="9D3511" w:themeColor="accent1" w:themeShade="BF"/>
-        </w:rPr>
-      </w:pPr>
-      <w:r>
-        <w:rPr>
-          <w:color w:val="9D3511" w:themeColor="accent1" w:themeShade="BF"/>
-        </w:rPr>
+      </w:pPr>
+      <w:r>
         <w:t>E3 : Choix de la méthode de paiement</w:t>
       </w:r>
     </w:p>
@@ -1636,7 +1615,23 @@
         <w:ind w:left="360"/>
       </w:pPr>
       <w:r>
-        <w:t>Un bouton de paiement paypal est proposé, ainsi qu’un bouton de paiement Stripe.</w:t>
+        <w:t xml:space="preserve">Un bouton de paiement </w:t>
+      </w:r>
+      <w:proofErr w:type="spellStart"/>
+      <w:r>
+        <w:t>paypal</w:t>
+      </w:r>
+      <w:proofErr w:type="spellEnd"/>
+      <w:r>
+        <w:t xml:space="preserve"> est proposé, ainsi qu’un bouton de paiement </w:t>
+      </w:r>
+      <w:proofErr w:type="spellStart"/>
+      <w:r>
+        <w:t>Stripe</w:t>
+      </w:r>
+      <w:proofErr w:type="spellEnd"/>
+      <w:r>
+        <w:t>.</w:t>
       </w:r>
     </w:p>
     <w:p>
@@ -1645,12 +1640,60 @@
       </w:pPr>
       <w:r>
         <w:lastRenderedPageBreak/>
-        <w:t>Paiement Stripe</w:t>
-      </w:r>
-    </w:p>
-    <w:p>
+        <w:t xml:space="preserve">Paiement </w:t>
+      </w:r>
+      <w:proofErr w:type="spellStart"/>
+      <w:r>
+        <w:t>Stripe</w:t>
+      </w:r>
+      <w:proofErr w:type="spellEnd"/>
+    </w:p>
+    <w:p>
+      <w:r>
+        <w:t>Explication du processus de paiement.</w:t>
+      </w:r>
+    </w:p>
+    <w:p>
+      <w:proofErr w:type="spellStart"/>
+      <w:r>
+        <w:t>Stripe</w:t>
+      </w:r>
+      <w:proofErr w:type="spellEnd"/>
+      <w:r>
+        <w:t xml:space="preserve"> se base sur l’utilisation d’une </w:t>
+      </w:r>
+      <w:r>
+        <w:t xml:space="preserve">clé public présente dans le formulaire d’envoi coté client qui est associée à une clé secrète utilisé coté </w:t>
+      </w:r>
+      <w:proofErr w:type="spellStart"/>
+      <w:r>
+        <w:t>Stripe</w:t>
+      </w:r>
+      <w:proofErr w:type="spellEnd"/>
+      <w:r>
+        <w:t xml:space="preserve"> </w:t>
+      </w:r>
       <w:bookmarkStart w:id="0" w:name="_GoBack"/>
       <w:bookmarkEnd w:id="0"/>
+    </w:p>
+    <w:p/>
+    <w:p>
+      <w:pPr>
+        <w:pStyle w:val="Titre3"/>
+      </w:pPr>
+      <w:r>
+        <w:t xml:space="preserve">Paiement </w:t>
+      </w:r>
+      <w:proofErr w:type="spellStart"/>
+      <w:r>
+        <w:t>Paypal</w:t>
+      </w:r>
+      <w:proofErr w:type="spellEnd"/>
+    </w:p>
+    <w:p>
+      <w:r>
+        <w:t>Explication du processus de paiement</w:t>
+      </w:r>
     </w:p>
     <w:p/>
     <w:p>
@@ -4958,6 +5001,8 @@
   </w:compat>
   <w:rsids>
     <w:rsidRoot w:val="00E54CB9"/>
+    <w:rsid w:val="00394665"/>
+    <w:rsid w:val="00D70F29"/>
     <w:rsid w:val="00E54CB9"/>
   </w:rsids>
   <m:mathPr>
@@ -5807,12 +5852,14 @@
 </file>
 
 <file path=customXml/item1.xml><?xml version="1.0" encoding="utf-8"?>
-<?mso-contentType ?>
-<FormTemplates xmlns="http://schemas.microsoft.com/sharepoint/v3/contenttype/forms">
-  <Display>DocumentLibraryForm</Display>
-  <Edit>AssetEditForm</Edit>
-  <New>DocumentLibraryForm</New>
-</FormTemplates>
+<CoverPageProperties xmlns="http://schemas.microsoft.com/office/2006/coverPageProps">
+  <PublishDate>2016-05-14T00:00:00</PublishDate>
+  <Abstract/>
+  <CompanyAddress/>
+  <CompanyPhone/>
+  <CompanyFax/>
+  <CompanyEmail/>
+</CoverPageProperties>
 </file>
 
 <file path=customXml/item2.xml><?xml version="1.0" encoding="utf-8"?>
@@ -5826,14 +5873,12 @@
 </file>
 
 <file path=customXml/item3.xml><?xml version="1.0" encoding="utf-8"?>
-<CoverPageProperties xmlns="http://schemas.microsoft.com/office/2006/coverPageProps">
-  <PublishDate>2016-05-14T00:00:00</PublishDate>
-  <Abstract/>
-  <CompanyAddress/>
-  <CompanyPhone/>
-  <CompanyFax/>
-  <CompanyEmail/>
-</CoverPageProperties>
+<?mso-contentType ?>
+<FormTemplates xmlns="http://schemas.microsoft.com/sharepoint/v3/contenttype/forms">
+  <Display>DocumentLibraryForm</Display>
+  <Edit>AssetEditForm</Edit>
+  <New>DocumentLibraryForm</New>
+</FormTemplates>
 </file>
 
 <file path=customXml/item4.xml><?xml version="1.0" encoding="utf-8"?>
@@ -5841,9 +5886,9 @@
 </file>
 
 <file path=customXml/itemProps1.xml><?xml version="1.0" encoding="utf-8"?>
-<ds:datastoreItem xmlns:ds="http://schemas.openxmlformats.org/officeDocument/2006/customXml" ds:itemID="{6B4104C3-BB4C-4D2A-823F-DA8B0192444D}">
+<ds:datastoreItem xmlns:ds="http://schemas.openxmlformats.org/officeDocument/2006/customXml" ds:itemID="{55AF091B-3C7A-41E3-B477-F2FDAA23CFDA}">
   <ds:schemaRefs>
-    <ds:schemaRef ds:uri="http://schemas.microsoft.com/sharepoint/v3/contenttype/forms"/>
+    <ds:schemaRef ds:uri="http://schemas.microsoft.com/office/2006/coverPageProps"/>
   </ds:schemaRefs>
 </ds:datastoreItem>
 </file>
@@ -5857,15 +5902,15 @@
 </file>
 
 <file path=customXml/itemProps3.xml><?xml version="1.0" encoding="utf-8"?>
-<ds:datastoreItem xmlns:ds="http://schemas.openxmlformats.org/officeDocument/2006/customXml" ds:itemID="{55AF091B-3C7A-41E3-B477-F2FDAA23CFDA}">
+<ds:datastoreItem xmlns:ds="http://schemas.openxmlformats.org/officeDocument/2006/customXml" ds:itemID="{6B4104C3-BB4C-4D2A-823F-DA8B0192444D}">
   <ds:schemaRefs>
-    <ds:schemaRef ds:uri="http://schemas.microsoft.com/office/2006/coverPageProps"/>
+    <ds:schemaRef ds:uri="http://schemas.microsoft.com/sharepoint/v3/contenttype/forms"/>
   </ds:schemaRefs>
 </ds:datastoreItem>
 </file>
 
 <file path=customXml/itemProps4.xml><?xml version="1.0" encoding="utf-8"?>
-<ds:datastoreItem xmlns:ds="http://schemas.openxmlformats.org/officeDocument/2006/customXml" ds:itemID="{1E65931E-B770-4D18-832F-ED394CA88D19}">
+<ds:datastoreItem xmlns:ds="http://schemas.openxmlformats.org/officeDocument/2006/customXml" ds:itemID="{95652E1D-F54F-4A99-9B65-F6A8A59A6338}">
   <ds:schemaRefs>
     <ds:schemaRef ds:uri="http://schemas.openxmlformats.org/officeDocument/2006/bibliography"/>
   </ds:schemaRefs>

</xml_diff>